<commit_message>
commit update git order
</commit_message>
<xml_diff>
--- a/电商二期笔记.docx
+++ b/电商二期笔记.docx
@@ -7,7 +7,7 @@
         <w:pStyle w:val="1"/>
         <w:spacing w:before="0" w:after="0" w:line="240" w:lineRule="auto"/>
         <w:rPr>
-          <w:rFonts w:asciiTheme="majorEastAsia" w:eastAsiaTheme="majorEastAsia" w:hAnsiTheme="majorEastAsia" w:hint="eastAsia"/>
+          <w:rFonts w:asciiTheme="majorEastAsia" w:eastAsiaTheme="majorEastAsia" w:hAnsiTheme="majorEastAsia"/>
           <w:color w:val="FF0000"/>
           <w:sz w:val="24"/>
           <w:szCs w:val="24"/>
@@ -18,6 +18,11 @@
     <w:sdt>
       <w:sdtPr>
         <w:rPr>
+          <w:rFonts w:asciiTheme="minorHAnsi" w:eastAsiaTheme="minorEastAsia" w:hAnsiTheme="minorHAnsi" w:cstheme="minorBidi"/>
+          <w:color w:val="auto"/>
+          <w:kern w:val="2"/>
+          <w:sz w:val="21"/>
+          <w:szCs w:val="22"/>
           <w:lang w:val="zh-CN"/>
         </w:rPr>
         <w:id w:val="-2128915769"/>
@@ -28,13 +33,8 @@
       </w:sdtPr>
       <w:sdtEndPr>
         <w:rPr>
-          <w:rFonts w:asciiTheme="minorHAnsi" w:eastAsiaTheme="minorEastAsia" w:hAnsiTheme="minorHAnsi" w:cstheme="minorBidi"/>
           <w:b/>
           <w:bCs/>
-          <w:color w:val="auto"/>
-          <w:kern w:val="2"/>
-          <w:sz w:val="21"/>
-          <w:szCs w:val="22"/>
         </w:rPr>
       </w:sdtEndPr>
       <w:sdtContent>
@@ -76,7 +76,7 @@
           <w:r>
             <w:fldChar w:fldCharType="separate"/>
           </w:r>
-          <w:hyperlink w:anchor="_Toc515456859" w:history="1">
+          <w:hyperlink w:anchor="_Toc515459721" w:history="1">
             <w:r>
               <w:rPr>
                 <w:rStyle w:val="a4"/>
@@ -132,7 +132,7 @@
                 <w:noProof/>
                 <w:webHidden/>
               </w:rPr>
-              <w:instrText xml:space="preserve"> PAGEREF _Toc515456859 \h </w:instrText>
+              <w:instrText xml:space="preserve"> PAGEREF _Toc515459721 \h </w:instrText>
             </w:r>
             <w:r>
               <w:rPr>
@@ -173,7 +173,7 @@
               <w:noProof/>
             </w:rPr>
           </w:pPr>
-          <w:hyperlink w:anchor="_Toc515456860" w:history="1">
+          <w:hyperlink w:anchor="_Toc515459722" w:history="1">
             <w:r>
               <w:rPr>
                 <w:rStyle w:val="a4"/>
@@ -211,7 +211,7 @@
                 <w:noProof/>
                 <w:webHidden/>
               </w:rPr>
-              <w:instrText xml:space="preserve"> PAGEREF _Toc515456860 \h </w:instrText>
+              <w:instrText xml:space="preserve"> PAGEREF _Toc515459722 \h </w:instrText>
             </w:r>
             <w:r>
               <w:rPr>
@@ -252,7 +252,7 @@
               <w:noProof/>
             </w:rPr>
           </w:pPr>
-          <w:hyperlink w:anchor="_Toc515456861" w:history="1">
+          <w:hyperlink w:anchor="_Toc515459723" w:history="1">
             <w:r>
               <w:rPr>
                 <w:rStyle w:val="a4"/>
@@ -308,7 +308,7 @@
                 <w:noProof/>
                 <w:webHidden/>
               </w:rPr>
-              <w:instrText xml:space="preserve"> PAGEREF _Toc515456861 \h </w:instrText>
+              <w:instrText xml:space="preserve"> PAGEREF _Toc515459723 \h </w:instrText>
             </w:r>
             <w:r>
               <w:rPr>
@@ -349,7 +349,7 @@
               <w:noProof/>
             </w:rPr>
           </w:pPr>
-          <w:hyperlink w:anchor="_Toc515456862" w:history="1">
+          <w:hyperlink w:anchor="_Toc515459724" w:history="1">
             <w:r>
               <w:rPr>
                 <w:rStyle w:val="a4"/>
@@ -387,7 +387,7 @@
                 <w:noProof/>
                 <w:webHidden/>
               </w:rPr>
-              <w:instrText xml:space="preserve"> PAGEREF _Toc515456862 \h </w:instrText>
+              <w:instrText xml:space="preserve"> PAGEREF _Toc515459724 \h </w:instrText>
             </w:r>
             <w:r>
               <w:rPr>
@@ -428,7 +428,7 @@
               <w:noProof/>
             </w:rPr>
           </w:pPr>
-          <w:hyperlink w:anchor="_Toc515456863" w:history="1">
+          <w:hyperlink w:anchor="_Toc515459725" w:history="1">
             <w:r>
               <w:rPr>
                 <w:rStyle w:val="a4"/>
@@ -445,7 +445,7 @@
                 <w:noProof/>
                 <w:shd w:val="clear" w:color="auto" w:fill="FFFFFF"/>
               </w:rPr>
-              <w:t>负载均衡配置。常用策略。</w:t>
+              <w:t>负载均衡配置。常用策略</w:t>
             </w:r>
             <w:r>
               <w:rPr>
@@ -466,7 +466,7 @@
                 <w:noProof/>
                 <w:webHidden/>
               </w:rPr>
-              <w:instrText xml:space="preserve"> PAGEREF _Toc515456863 \h </w:instrText>
+              <w:instrText xml:space="preserve"> PAGEREF _Toc515459725 \h </w:instrText>
             </w:r>
             <w:r>
               <w:rPr>
@@ -507,7 +507,7 @@
               <w:noProof/>
             </w:rPr>
           </w:pPr>
-          <w:hyperlink w:anchor="_Toc515456864" w:history="1">
+          <w:hyperlink w:anchor="_Toc515459726" w:history="1">
             <w:r>
               <w:rPr>
                 <w:rStyle w:val="a4"/>
@@ -544,7 +544,7 @@
                 <w:noProof/>
                 <w:webHidden/>
               </w:rPr>
-              <w:instrText xml:space="preserve"> PAGEREF _Toc515456864 \h </w:instrText>
+              <w:instrText xml:space="preserve"> PAGEREF _Toc515459726 \h </w:instrText>
             </w:r>
             <w:r>
               <w:rPr>
@@ -585,7 +585,7 @@
               <w:noProof/>
             </w:rPr>
           </w:pPr>
-          <w:hyperlink w:anchor="_Toc515456865" w:history="1">
+          <w:hyperlink w:anchor="_Toc515459727" w:history="1">
             <w:r>
               <w:rPr>
                 <w:rStyle w:val="a4"/>
@@ -622,7 +622,7 @@
                 <w:noProof/>
                 <w:webHidden/>
               </w:rPr>
-              <w:instrText xml:space="preserve"> PAGEREF _Toc515456865 \h </w:instrText>
+              <w:instrText xml:space="preserve"> PAGEREF _Toc515459727 \h </w:instrText>
             </w:r>
             <w:r>
               <w:rPr>
@@ -663,7 +663,7 @@
               <w:noProof/>
             </w:rPr>
           </w:pPr>
-          <w:hyperlink w:anchor="_Toc515456866" w:history="1">
+          <w:hyperlink w:anchor="_Toc515459728" w:history="1">
             <w:r>
               <w:rPr>
                 <w:rStyle w:val="a4"/>
@@ -700,7 +700,7 @@
                 <w:noProof/>
                 <w:webHidden/>
               </w:rPr>
-              <w:instrText xml:space="preserve"> PAGEREF _Toc515456866 \h </w:instrText>
+              <w:instrText xml:space="preserve"> PAGEREF _Toc515459728 \h </w:instrText>
             </w:r>
             <w:r>
               <w:rPr>
@@ -741,7 +741,7 @@
               <w:noProof/>
             </w:rPr>
           </w:pPr>
-          <w:hyperlink w:anchor="_Toc515456867" w:history="1">
+          <w:hyperlink w:anchor="_Toc515459729" w:history="1">
             <w:r>
               <w:rPr>
                 <w:rStyle w:val="a4"/>
@@ -782,7 +782,7 @@
                 <w:noProof/>
                 <w:shd w:val="clear" w:color="auto" w:fill="FFFFFF"/>
               </w:rPr>
-              <w:t xml:space="preserve">consistant </w:t>
+              <w:t>consistant</w:t>
             </w:r>
             <w:r>
               <w:rPr>
@@ -791,7 +791,7 @@
                 <w:noProof/>
                 <w:shd w:val="clear" w:color="auto" w:fill="FFFFFF"/>
               </w:rPr>
-              <w:t>hash</w:t>
+              <w:t xml:space="preserve"> hash</w:t>
             </w:r>
             <w:r>
               <w:rPr>
@@ -839,7 +839,7 @@
                 <w:noProof/>
                 <w:webHidden/>
               </w:rPr>
-              <w:instrText xml:space="preserve"> PAGEREF _Toc515456867 \h </w:instrText>
+              <w:instrText xml:space="preserve"> PAGEREF _Toc515459729 \h </w:instrText>
             </w:r>
             <w:r>
               <w:rPr>
@@ -880,7 +880,7 @@
               <w:noProof/>
             </w:rPr>
           </w:pPr>
-          <w:hyperlink w:anchor="_Toc515456868" w:history="1">
+          <w:hyperlink w:anchor="_Toc515459730" w:history="1">
             <w:r>
               <w:rPr>
                 <w:rStyle w:val="a4"/>
@@ -951,7 +951,7 @@
                 <w:noProof/>
                 <w:webHidden/>
               </w:rPr>
-              <w:instrText xml:space="preserve"> PAGEREF _Toc515456868 \h </w:instrText>
+              <w:instrText xml:space="preserve"> PAGEREF _Toc515459730 \h </w:instrText>
             </w:r>
             <w:r>
               <w:rPr>
@@ -992,7 +992,7 @@
               <w:noProof/>
             </w:rPr>
           </w:pPr>
-          <w:hyperlink w:anchor="_Toc515456869" w:history="1">
+          <w:hyperlink w:anchor="_Toc515459731" w:history="1">
             <w:r>
               <w:rPr>
                 <w:rStyle w:val="a4"/>
@@ -1046,7 +1046,7 @@
                 <w:noProof/>
                 <w:webHidden/>
               </w:rPr>
-              <w:instrText xml:space="preserve"> PAGEREF _Toc515456869 \h </w:instrText>
+              <w:instrText xml:space="preserve"> PAGEREF _Toc515459731 \h </w:instrText>
             </w:r>
             <w:r>
               <w:rPr>
@@ -1087,7 +1087,7 @@
               <w:noProof/>
             </w:rPr>
           </w:pPr>
-          <w:hyperlink w:anchor="_Toc515456870" w:history="1">
+          <w:hyperlink w:anchor="_Toc515459732" w:history="1">
             <w:r>
               <w:rPr>
                 <w:rStyle w:val="a4"/>
@@ -1143,7 +1143,7 @@
                 <w:noProof/>
                 <w:webHidden/>
               </w:rPr>
-              <w:instrText xml:space="preserve"> PAGEREF _Toc515456870 \h </w:instrText>
+              <w:instrText xml:space="preserve"> PAGEREF _Toc515459732 \h </w:instrText>
             </w:r>
             <w:r>
               <w:rPr>
@@ -1184,7 +1184,7 @@
               <w:noProof/>
             </w:rPr>
           </w:pPr>
-          <w:hyperlink w:anchor="_Toc515456871" w:history="1">
+          <w:hyperlink w:anchor="_Toc515459733" w:history="1">
             <w:r>
               <w:rPr>
                 <w:rStyle w:val="a4"/>
@@ -1240,7 +1240,7 @@
                 <w:noProof/>
                 <w:webHidden/>
               </w:rPr>
-              <w:instrText xml:space="preserve"> PAGEREF _Toc515456871 \h </w:instrText>
+              <w:instrText xml:space="preserve"> PAGEREF _Toc515459733 \h </w:instrText>
             </w:r>
             <w:r>
               <w:rPr>
@@ -1281,7 +1281,7 @@
               <w:noProof/>
             </w:rPr>
           </w:pPr>
-          <w:hyperlink w:anchor="_Toc515456872" w:history="1">
+          <w:hyperlink w:anchor="_Toc515459734" w:history="1">
             <w:r>
               <w:rPr>
                 <w:rStyle w:val="a4"/>
@@ -1337,7 +1337,7 @@
                 <w:noProof/>
                 <w:webHidden/>
               </w:rPr>
-              <w:instrText xml:space="preserve"> PAGEREF _Toc515456872 \h </w:instrText>
+              <w:instrText xml:space="preserve"> PAGEREF _Toc515459734 \h </w:instrText>
             </w:r>
             <w:r>
               <w:rPr>
@@ -1378,7 +1378,7 @@
               <w:noProof/>
             </w:rPr>
           </w:pPr>
-          <w:hyperlink w:anchor="_Toc515456873" w:history="1">
+          <w:hyperlink w:anchor="_Toc515459735" w:history="1">
             <w:r>
               <w:rPr>
                 <w:rStyle w:val="a4"/>
@@ -1425,7 +1425,7 @@
                 <w:noProof/>
                 <w:webHidden/>
               </w:rPr>
-              <w:instrText xml:space="preserve"> PAGEREF _Toc515456873 \h </w:instrText>
+              <w:instrText xml:space="preserve"> PAGEREF _Toc515459735 \h </w:instrText>
             </w:r>
             <w:r>
               <w:rPr>
@@ -1466,7 +1466,7 @@
               <w:noProof/>
             </w:rPr>
           </w:pPr>
-          <w:hyperlink w:anchor="_Toc515456874" w:history="1">
+          <w:hyperlink w:anchor="_Toc515459736" w:history="1">
             <w:r>
               <w:rPr>
                 <w:rStyle w:val="a4"/>
@@ -1504,7 +1504,7 @@
                 <w:noProof/>
                 <w:webHidden/>
               </w:rPr>
-              <w:instrText xml:space="preserve"> PAGEREF _Toc515456874 \h </w:instrText>
+              <w:instrText xml:space="preserve"> PAGEREF _Toc515459736 \h </w:instrText>
             </w:r>
             <w:r>
               <w:rPr>
@@ -1537,9 +1537,6 @@
         </w:p>
         <w:p>
           <w:pPr>
-            <w:rPr>
-              <w:rFonts w:hint="eastAsia"/>
-            </w:rPr>
             <w:sectPr>
               <w:pgSz w:w="11906" w:h="16838"/>
               <w:pgMar w:top="1440" w:right="1800" w:bottom="1440" w:left="1800" w:header="851" w:footer="992" w:gutter="0"/>
@@ -1570,7 +1567,7 @@
           <w:shd w:val="clear" w:color="auto" w:fill="FFFFFF"/>
         </w:rPr>
       </w:pPr>
-      <w:bookmarkStart w:id="1" w:name="_Toc515456859"/>
+      <w:bookmarkStart w:id="1" w:name="_Toc515459721"/>
       <w:r>
         <w:rPr>
           <w:rFonts w:asciiTheme="majorEastAsia" w:eastAsiaTheme="majorEastAsia" w:hAnsiTheme="majorEastAsia"/>
@@ -1814,7 +1811,7 @@
           <w:shd w:val="clear" w:color="auto" w:fill="FFFFFF"/>
         </w:rPr>
       </w:pPr>
-      <w:bookmarkStart w:id="2" w:name="_Toc515456860"/>
+      <w:bookmarkStart w:id="2" w:name="_Toc515459722"/>
       <w:r>
         <w:rPr>
           <w:rFonts w:asciiTheme="majorEastAsia" w:eastAsiaTheme="majorEastAsia" w:hAnsiTheme="majorEastAsia"/>
@@ -2308,7 +2305,7 @@
           <w:shd w:val="clear" w:color="auto" w:fill="FFFFFF"/>
         </w:rPr>
       </w:pPr>
-      <w:bookmarkStart w:id="3" w:name="_Toc515456861"/>
+      <w:bookmarkStart w:id="3" w:name="_Toc515459723"/>
       <w:r>
         <w:rPr>
           <w:rFonts w:asciiTheme="majorEastAsia" w:eastAsiaTheme="majorEastAsia" w:hAnsiTheme="majorEastAsia" w:hint="eastAsia"/>
@@ -2426,7 +2423,7 @@
           <w:shd w:val="clear" w:color="auto" w:fill="FFFFFF"/>
         </w:rPr>
       </w:pPr>
-      <w:bookmarkStart w:id="4" w:name="_Toc515456862"/>
+      <w:bookmarkStart w:id="4" w:name="_Toc515459724"/>
       <w:r>
         <w:rPr>
           <w:rFonts w:asciiTheme="majorEastAsia" w:eastAsiaTheme="majorEastAsia" w:hAnsiTheme="majorEastAsia"/>
@@ -3152,7 +3149,7 @@
           <w:shd w:val="clear" w:color="auto" w:fill="FFFFFF"/>
         </w:rPr>
       </w:pPr>
-      <w:bookmarkStart w:id="5" w:name="_Toc515456863"/>
+      <w:bookmarkStart w:id="5" w:name="_Toc515459725"/>
       <w:r>
         <w:rPr>
           <w:rFonts w:asciiTheme="majorEastAsia" w:eastAsiaTheme="majorEastAsia" w:hAnsiTheme="majorEastAsia" w:hint="eastAsia"/>
@@ -3206,7 +3203,7 @@
           <w:szCs w:val="24"/>
           <w:shd w:val="clear" w:color="auto" w:fill="FFFFFF"/>
         </w:rPr>
-        <w:t>策略。</w:t>
+        <w:t>策略</w:t>
       </w:r>
       <w:bookmarkEnd w:id="5"/>
     </w:p>
@@ -5547,7 +5544,7 @@
           <w:shd w:val="clear" w:color="auto" w:fill="FFFFFF"/>
         </w:rPr>
       </w:pPr>
-      <w:bookmarkStart w:id="6" w:name="_Toc515456864"/>
+      <w:bookmarkStart w:id="6" w:name="_Toc515459726"/>
       <w:proofErr w:type="spellStart"/>
       <w:r>
         <w:rPr>
@@ -5581,7 +5578,7 @@
           <w:shd w:val="clear" w:color="auto" w:fill="FFFFFF"/>
         </w:rPr>
       </w:pPr>
-      <w:bookmarkStart w:id="7" w:name="_Toc515456865"/>
+      <w:bookmarkStart w:id="7" w:name="_Toc515459727"/>
       <w:r>
         <w:rPr>
           <w:rFonts w:hint="eastAsia"/>
@@ -6585,7 +6582,7 @@
           <w:shd w:val="clear" w:color="auto" w:fill="FFFFFF"/>
         </w:rPr>
       </w:pPr>
-      <w:bookmarkStart w:id="8" w:name="_Toc515456866"/>
+      <w:bookmarkStart w:id="8" w:name="_Toc515459728"/>
       <w:r>
         <w:rPr>
           <w:b w:val="0"/>
@@ -9819,7 +9816,7 @@
           <w:shd w:val="clear" w:color="auto" w:fill="FFFFFF"/>
         </w:rPr>
       </w:pPr>
-      <w:bookmarkStart w:id="9" w:name="_Toc515456867"/>
+      <w:bookmarkStart w:id="9" w:name="_Toc515459729"/>
       <w:r>
         <w:rPr>
           <w:rFonts w:hint="eastAsia"/>
@@ -12004,7 +12001,7 @@
           <w:shd w:val="clear" w:color="auto" w:fill="FFFFFF"/>
         </w:rPr>
       </w:pPr>
-      <w:bookmarkStart w:id="10" w:name="_Toc515456868"/>
+      <w:bookmarkStart w:id="10" w:name="_Toc515459730"/>
       <w:r>
         <w:rPr>
           <w:b w:val="0"/>
@@ -12970,7 +12967,7 @@
           <w:shd w:val="clear" w:color="auto" w:fill="FFFFFF"/>
         </w:rPr>
       </w:pPr>
-      <w:bookmarkStart w:id="11" w:name="_Toc515456869"/>
+      <w:bookmarkStart w:id="11" w:name="_Toc515459731"/>
       <w:r>
         <w:rPr>
           <w:b w:val="0"/>
@@ -13685,7 +13682,7 @@
           <w:shd w:val="clear" w:color="auto" w:fill="FFFFFF"/>
         </w:rPr>
       </w:pPr>
-      <w:bookmarkStart w:id="12" w:name="_Toc515456870"/>
+      <w:bookmarkStart w:id="12" w:name="_Toc515459732"/>
       <w:r>
         <w:rPr>
           <w:rFonts w:asciiTheme="majorEastAsia" w:eastAsiaTheme="majorEastAsia" w:hAnsiTheme="majorEastAsia"/>
@@ -14401,7 +14398,7 @@
           <w:shd w:val="clear" w:color="auto" w:fill="FFFFFF"/>
         </w:rPr>
       </w:pPr>
-      <w:bookmarkStart w:id="13" w:name="_Toc515456871"/>
+      <w:bookmarkStart w:id="13" w:name="_Toc515459733"/>
       <w:r>
         <w:rPr>
           <w:rFonts w:asciiTheme="majorEastAsia" w:eastAsiaTheme="majorEastAsia" w:hAnsiTheme="majorEastAsia" w:hint="eastAsia"/>
@@ -15062,7 +15059,7 @@
           <w:shd w:val="clear" w:color="auto" w:fill="FFFFFF"/>
         </w:rPr>
       </w:pPr>
-      <w:bookmarkStart w:id="14" w:name="_Toc515456872"/>
+      <w:bookmarkStart w:id="14" w:name="_Toc515459734"/>
       <w:r>
         <w:rPr>
           <w:rFonts w:asciiTheme="majorEastAsia" w:eastAsiaTheme="majorEastAsia" w:hAnsiTheme="majorEastAsia" w:hint="eastAsia"/>
@@ -15935,7 +15932,7 @@
           <w:shd w:val="clear" w:color="auto" w:fill="FFFFFF"/>
         </w:rPr>
       </w:pPr>
-      <w:bookmarkStart w:id="15" w:name="_Toc515456873"/>
+      <w:bookmarkStart w:id="15" w:name="_Toc515459735"/>
       <w:r>
         <w:rPr>
           <w:rFonts w:asciiTheme="majorEastAsia" w:eastAsiaTheme="majorEastAsia" w:hAnsiTheme="majorEastAsia" w:hint="eastAsia"/>
@@ -17072,7 +17069,7 @@
           <w:shd w:val="clear" w:color="auto" w:fill="FFFFFF"/>
         </w:rPr>
       </w:pPr>
-      <w:bookmarkStart w:id="16" w:name="_Toc515456874"/>
+      <w:bookmarkStart w:id="16" w:name="_Toc515459736"/>
       <w:proofErr w:type="spellStart"/>
       <w:r>
         <w:rPr>
@@ -17100,13 +17097,7 @@
       </w:r>
       <w:bookmarkEnd w:id="16"/>
     </w:p>
-    <w:p>
-      <w:pPr>
-        <w:rPr>
-          <w:rFonts w:hint="eastAsia"/>
-        </w:rPr>
-      </w:pPr>
-    </w:p>
+    <w:p/>
     <w:p>
       <w:pPr>
         <w:rPr>
@@ -19197,6 +19188,249 @@
           <w:szCs w:val="18"/>
           <w:shd w:val="clear" w:color="auto" w:fill="FFFFFF"/>
         </w:rPr>
+        <w:t>git</w:t>
+      </w:r>
+      <w:proofErr w:type="spellEnd"/>
+      <w:r>
+        <w:rPr>
+          <w:rFonts w:ascii="Consolas" w:hAnsi="Consolas" w:cs="Consolas"/>
+          <w:color w:val="000000"/>
+          <w:sz w:val="18"/>
+          <w:szCs w:val="18"/>
+          <w:shd w:val="clear" w:color="auto" w:fill="FFFFFF"/>
+        </w:rPr>
+        <w:t xml:space="preserve"> branch –m &lt;</w:t>
+      </w:r>
+      <w:r>
+        <w:rPr>
+          <w:rFonts w:ascii="Consolas" w:hAnsi="Consolas" w:cs="Consolas" w:hint="eastAsia"/>
+          <w:color w:val="000000"/>
+          <w:sz w:val="18"/>
+          <w:szCs w:val="18"/>
+          <w:shd w:val="clear" w:color="auto" w:fill="FFFFFF"/>
+        </w:rPr>
+        <w:t>旧的分支名</w:t>
+      </w:r>
+      <w:r>
+        <w:rPr>
+          <w:rFonts w:ascii="Consolas" w:hAnsi="Consolas" w:cs="Consolas"/>
+          <w:color w:val="000000"/>
+          <w:sz w:val="18"/>
+          <w:szCs w:val="18"/>
+          <w:shd w:val="clear" w:color="auto" w:fill="FFFFFF"/>
+        </w:rPr>
+        <w:t xml:space="preserve">&gt; </w:t>
+      </w:r>
+      <w:r>
+        <w:rPr>
+          <w:rFonts w:ascii="Consolas" w:hAnsi="Consolas" w:cs="Consolas" w:hint="eastAsia"/>
+          <w:color w:val="000000"/>
+          <w:sz w:val="18"/>
+          <w:szCs w:val="18"/>
+          <w:shd w:val="clear" w:color="auto" w:fill="FFFFFF"/>
+        </w:rPr>
+        <w:t>&lt;</w:t>
+      </w:r>
+      <w:r>
+        <w:rPr>
+          <w:rFonts w:ascii="Consolas" w:hAnsi="Consolas" w:cs="Consolas" w:hint="eastAsia"/>
+          <w:color w:val="000000"/>
+          <w:sz w:val="18"/>
+          <w:szCs w:val="18"/>
+          <w:shd w:val="clear" w:color="auto" w:fill="FFFFFF"/>
+        </w:rPr>
+        <w:t>新的分支名</w:t>
+      </w:r>
+      <w:r>
+        <w:rPr>
+          <w:rFonts w:ascii="Consolas" w:hAnsi="Consolas" w:cs="Consolas" w:hint="eastAsia"/>
+          <w:color w:val="000000"/>
+          <w:sz w:val="18"/>
+          <w:szCs w:val="18"/>
+          <w:shd w:val="clear" w:color="auto" w:fill="FFFFFF"/>
+        </w:rPr>
+        <w:t>&gt;</w:t>
+      </w:r>
+    </w:p>
+    <w:p>
+      <w:pPr>
+        <w:rPr>
+          <w:rFonts w:ascii="Consolas" w:hAnsi="Consolas" w:cs="Consolas" w:hint="eastAsia"/>
+          <w:color w:val="000000"/>
+          <w:sz w:val="18"/>
+          <w:szCs w:val="18"/>
+          <w:shd w:val="clear" w:color="auto" w:fill="FFFFFF"/>
+        </w:rPr>
+      </w:pPr>
+      <w:r>
+        <w:rPr>
+          <w:rFonts w:ascii="Consolas" w:hAnsi="Consolas" w:cs="Consolas" w:hint="eastAsia"/>
+          <w:color w:val="000000"/>
+          <w:sz w:val="18"/>
+          <w:szCs w:val="18"/>
+          <w:shd w:val="clear" w:color="auto" w:fill="FFFFFF"/>
+        </w:rPr>
+        <w:tab/>
+      </w:r>
+      <w:proofErr w:type="spellStart"/>
+      <w:r>
+        <w:rPr>
+          <w:rFonts w:ascii="Consolas" w:hAnsi="Consolas" w:cs="Consolas"/>
+          <w:color w:val="000000"/>
+          <w:sz w:val="18"/>
+          <w:szCs w:val="18"/>
+          <w:shd w:val="clear" w:color="auto" w:fill="FFFFFF"/>
+        </w:rPr>
+        <w:t>git</w:t>
+      </w:r>
+      <w:proofErr w:type="spellEnd"/>
+      <w:r>
+        <w:rPr>
+          <w:rFonts w:ascii="Consolas" w:hAnsi="Consolas" w:cs="Consolas"/>
+          <w:color w:val="000000"/>
+          <w:sz w:val="18"/>
+          <w:szCs w:val="18"/>
+          <w:shd w:val="clear" w:color="auto" w:fill="FFFFFF"/>
+        </w:rPr>
+        <w:t xml:space="preserve"> branch –d &lt;</w:t>
+      </w:r>
+      <w:proofErr w:type="spellStart"/>
+      <w:r>
+        <w:rPr>
+          <w:rFonts w:ascii="Consolas" w:hAnsi="Consolas" w:cs="Consolas"/>
+          <w:color w:val="000000"/>
+          <w:sz w:val="18"/>
+          <w:szCs w:val="18"/>
+          <w:shd w:val="clear" w:color="auto" w:fill="FFFFFF"/>
+        </w:rPr>
+        <w:t>branchName</w:t>
+      </w:r>
+      <w:proofErr w:type="spellEnd"/>
+      <w:r>
+        <w:rPr>
+          <w:rFonts w:ascii="Consolas" w:hAnsi="Consolas" w:cs="Consolas"/>
+          <w:color w:val="000000"/>
+          <w:sz w:val="18"/>
+          <w:szCs w:val="18"/>
+          <w:shd w:val="clear" w:color="auto" w:fill="FFFFFF"/>
+        </w:rPr>
+        <w:t xml:space="preserve">&gt;  </w:t>
+      </w:r>
+      <w:r>
+        <w:rPr>
+          <w:rFonts w:ascii="Consolas" w:hAnsi="Consolas" w:cs="Consolas" w:hint="eastAsia"/>
+          <w:color w:val="000000"/>
+          <w:sz w:val="18"/>
+          <w:szCs w:val="18"/>
+          <w:shd w:val="clear" w:color="auto" w:fill="FFFFFF"/>
+        </w:rPr>
+        <w:t>删除本地分支</w:t>
+      </w:r>
+    </w:p>
+    <w:p>
+      <w:pPr>
+        <w:rPr>
+          <w:rFonts w:ascii="Consolas" w:hAnsi="Consolas" w:cs="Consolas" w:hint="eastAsia"/>
+          <w:color w:val="000000"/>
+          <w:sz w:val="18"/>
+          <w:szCs w:val="18"/>
+          <w:shd w:val="clear" w:color="auto" w:fill="FFFFFF"/>
+        </w:rPr>
+      </w:pPr>
+      <w:r>
+        <w:rPr>
+          <w:rFonts w:ascii="Consolas" w:hAnsi="Consolas" w:cs="Consolas"/>
+          <w:color w:val="000000"/>
+          <w:sz w:val="18"/>
+          <w:szCs w:val="18"/>
+          <w:shd w:val="clear" w:color="auto" w:fill="FFFFFF"/>
+        </w:rPr>
+        <w:tab/>
+      </w:r>
+      <w:proofErr w:type="spellStart"/>
+      <w:r>
+        <w:rPr>
+          <w:rFonts w:ascii="Consolas" w:hAnsi="Consolas" w:cs="Consolas"/>
+          <w:color w:val="000000"/>
+          <w:sz w:val="18"/>
+          <w:szCs w:val="18"/>
+          <w:shd w:val="clear" w:color="auto" w:fill="FFFFFF"/>
+        </w:rPr>
+        <w:t>git</w:t>
+      </w:r>
+      <w:proofErr w:type="spellEnd"/>
+      <w:r>
+        <w:rPr>
+          <w:rFonts w:ascii="Consolas" w:hAnsi="Consolas" w:cs="Consolas"/>
+          <w:color w:val="000000"/>
+          <w:sz w:val="18"/>
+          <w:szCs w:val="18"/>
+          <w:shd w:val="clear" w:color="auto" w:fill="FFFFFF"/>
+        </w:rPr>
+        <w:t xml:space="preserve"> branch –d –r &lt;</w:t>
+      </w:r>
+      <w:proofErr w:type="spellStart"/>
+      <w:r>
+        <w:rPr>
+          <w:rFonts w:ascii="Consolas" w:hAnsi="Consolas" w:cs="Consolas"/>
+          <w:color w:val="000000"/>
+          <w:sz w:val="18"/>
+          <w:szCs w:val="18"/>
+          <w:shd w:val="clear" w:color="auto" w:fill="FFFFFF"/>
+        </w:rPr>
+        <w:t>branchName</w:t>
+      </w:r>
+      <w:proofErr w:type="spellEnd"/>
+      <w:r>
+        <w:rPr>
+          <w:rFonts w:ascii="Consolas" w:hAnsi="Consolas" w:cs="Consolas"/>
+          <w:color w:val="000000"/>
+          <w:sz w:val="18"/>
+          <w:szCs w:val="18"/>
+          <w:shd w:val="clear" w:color="auto" w:fill="FFFFFF"/>
+        </w:rPr>
+        <w:t xml:space="preserve">&gt;  </w:t>
+      </w:r>
+      <w:r>
+        <w:rPr>
+          <w:rFonts w:ascii="Consolas" w:hAnsi="Consolas" w:cs="Consolas" w:hint="eastAsia"/>
+          <w:color w:val="000000"/>
+          <w:sz w:val="18"/>
+          <w:szCs w:val="18"/>
+          <w:shd w:val="clear" w:color="auto" w:fill="FFFFFF"/>
+        </w:rPr>
+        <w:t>删除远程分支</w:t>
+      </w:r>
+    </w:p>
+    <w:p>
+      <w:pPr>
+        <w:rPr>
+          <w:rFonts w:ascii="Consolas" w:hAnsi="Consolas" w:cs="Consolas"/>
+          <w:color w:val="000000"/>
+          <w:sz w:val="18"/>
+          <w:szCs w:val="18"/>
+          <w:shd w:val="clear" w:color="auto" w:fill="FFFFFF"/>
+        </w:rPr>
+      </w:pPr>
+      <w:r>
+        <w:rPr>
+          <w:rFonts w:ascii="Consolas" w:hAnsi="Consolas" w:cs="Consolas"/>
+          <w:color w:val="000000"/>
+          <w:sz w:val="18"/>
+          <w:szCs w:val="18"/>
+          <w:shd w:val="clear" w:color="auto" w:fill="FFFFFF"/>
+        </w:rPr>
+        <w:tab/>
+      </w:r>
+      <w:proofErr w:type="spellStart"/>
+      <w:r>
+        <w:rPr>
+          <w:rFonts w:ascii="Consolas" w:hAnsi="Consolas" w:cs="Consolas"/>
+          <w:color w:val="000000"/>
+          <w:sz w:val="18"/>
+          <w:szCs w:val="18"/>
+          <w:shd w:val="clear" w:color="auto" w:fill="FFFFFF"/>
+        </w:rPr>
         <w:t>eg</w:t>
       </w:r>
       <w:proofErr w:type="spellEnd"/>
@@ -19946,46 +20180,34 @@
         </w:rPr>
         <w:t>每个权限的意义：</w:t>
       </w:r>
-      <w:r>
-        <w:fldChar w:fldCharType="begin"/>
-      </w:r>
-      <w:r>
-        <w:instrText xml:space="preserve"> HYPERLINK "https://blog.csdn.net/song_hui_xiang/article/details/53463330" </w:instrText>
-      </w:r>
-      <w:r>
-        <w:fldChar w:fldCharType="separate"/>
-      </w:r>
-      <w:r>
-        <w:rPr>
-          <w:rStyle w:val="a4"/>
-        </w:rPr>
-        <w:t>https://blog.csdn.net/song_hui_xiang/article/details/53463330</w:t>
-      </w:r>
-      <w:r>
-        <w:rPr>
-          <w:rStyle w:val="a4"/>
-        </w:rPr>
-        <w:fldChar w:fldCharType="end"/>
-      </w:r>
-    </w:p>
-    <w:p>
-      <w:pPr>
-        <w:rPr>
-          <w:rFonts w:ascii="Consolas" w:hAnsi="Consolas" w:cs="Consolas"/>
-          <w:color w:val="000000"/>
-          <w:sz w:val="18"/>
-          <w:szCs w:val="18"/>
-          <w:shd w:val="clear" w:color="auto" w:fill="FFFFFF"/>
-        </w:rPr>
-      </w:pPr>
-      <w:r>
-        <w:rPr>
-          <w:rFonts w:ascii="Consolas" w:hAnsi="Consolas" w:cs="Consolas" w:hint="eastAsia"/>
-          <w:color w:val="000000"/>
-          <w:sz w:val="18"/>
-          <w:szCs w:val="18"/>
-          <w:shd w:val="clear" w:color="auto" w:fill="FFFFFF"/>
-        </w:rPr>
+      <w:hyperlink r:id="rId49" w:history="1">
+        <w:r>
+          <w:rPr>
+            <w:rStyle w:val="a4"/>
+          </w:rPr>
+          <w:t>https://blog.csdn.net/song_hui_xiang/article/details/53463330</w:t>
+        </w:r>
+      </w:hyperlink>
+    </w:p>
+    <w:p>
+      <w:pPr>
+        <w:rPr>
+          <w:rFonts w:ascii="Consolas" w:hAnsi="Consolas" w:cs="Consolas"/>
+          <w:color w:val="000000"/>
+          <w:sz w:val="18"/>
+          <w:szCs w:val="18"/>
+          <w:shd w:val="clear" w:color="auto" w:fill="FFFFFF"/>
+        </w:rPr>
+      </w:pPr>
+      <w:r>
+        <w:rPr>
+          <w:rFonts w:ascii="Consolas" w:hAnsi="Consolas" w:cs="Consolas" w:hint="eastAsia"/>
+          <w:color w:val="000000"/>
+          <w:sz w:val="18"/>
+          <w:szCs w:val="18"/>
+          <w:shd w:val="clear" w:color="auto" w:fill="FFFFFF"/>
+        </w:rPr>
+        <w:lastRenderedPageBreak/>
         <w:t>首先看了当前的</w:t>
       </w:r>
       <w:r>
@@ -20045,7 +20267,7 @@
                     <pic:cNvPicPr/>
                   </pic:nvPicPr>
                   <pic:blipFill>
-                    <a:blip r:embed="rId49"/>
+                    <a:blip r:embed="rId50"/>
                     <a:stretch>
                       <a:fillRect/>
                     </a:stretch>
@@ -20084,7 +20306,6 @@
           <w:szCs w:val="18"/>
           <w:shd w:val="clear" w:color="auto" w:fill="FFFFFF"/>
         </w:rPr>
-        <w:lastRenderedPageBreak/>
         <w:t>于是想着先</w:t>
       </w:r>
       <w:proofErr w:type="gramStart"/>
@@ -20786,7 +21007,7 @@
           <w:shd w:val="clear" w:color="auto" w:fill="FFFFFF"/>
         </w:rPr>
       </w:pPr>
-      <w:hyperlink r:id="rId50" w:history="1">
+      <w:hyperlink r:id="rId51" w:history="1">
         <w:r>
           <w:rPr>
             <w:rStyle w:val="a4"/>
@@ -20927,7 +21148,7 @@
                     <pic:cNvPicPr/>
                   </pic:nvPicPr>
                   <pic:blipFill>
-                    <a:blip r:embed="rId51"/>
+                    <a:blip r:embed="rId52"/>
                     <a:stretch>
                       <a:fillRect/>
                     </a:stretch>
@@ -21868,7 +22089,7 @@
           <w:shd w:val="clear" w:color="auto" w:fill="FFFFFF"/>
         </w:rPr>
       </w:pPr>
-      <w:hyperlink r:id="rId52" w:history="1">
+      <w:hyperlink r:id="rId53" w:history="1">
         <w:r>
           <w:rPr>
             <w:rStyle w:val="a4"/>
@@ -21942,6 +22163,7 @@
           <w:szCs w:val="18"/>
           <w:shd w:val="clear" w:color="auto" w:fill="FFFFFF"/>
         </w:rPr>
+        <w:lastRenderedPageBreak/>
         <w:tab/>
       </w:r>
       <w:r>
@@ -22131,7 +22353,7 @@
       <w:pPr>
         <w:widowControl/>
         <w:rPr>
-          <w:rFonts w:ascii="宋体" w:eastAsia="宋体" w:hAnsi="宋体" w:cs="宋体" w:hint="eastAsia"/>
+          <w:rFonts w:ascii="宋体" w:eastAsia="宋体" w:hAnsi="宋体" w:cs="宋体"/>
           <w:kern w:val="0"/>
           <w:sz w:val="24"/>
           <w:szCs w:val="24"/>
@@ -22150,7 +22372,7 @@
       </w:pPr>
     </w:p>
     <w:sectPr>
-      <w:footerReference w:type="default" r:id="rId53"/>
+      <w:footerReference w:type="default" r:id="rId54"/>
       <w:pgSz w:w="11906" w:h="16838"/>
       <w:pgMar w:top="1440" w:right="1800" w:bottom="1440" w:left="1800" w:header="851" w:footer="992" w:gutter="0"/>
       <w:pgNumType w:start="1"/>
@@ -22190,6 +22412,7 @@
         <w:docPartUnique/>
       </w:docPartObj>
     </w:sdtPr>
+    <w:sdtEndPr/>
     <w:sdtContent>
       <w:p>
         <w:pPr>
@@ -22210,7 +22433,7 @@
             <w:noProof/>
             <w:lang w:val="zh-CN"/>
           </w:rPr>
-          <w:t>1</w:t>
+          <w:t>8</w:t>
         </w:r>
         <w:r>
           <w:fldChar w:fldCharType="end"/>
@@ -24195,7 +24418,7 @@
 </file>
 
 <file path=customXml/itemProps1.xml><?xml version="1.0" encoding="utf-8"?>
-<ds:datastoreItem xmlns:ds="http://schemas.openxmlformats.org/officeDocument/2006/customXml" ds:itemID="{E4547480-5DB7-4BA0-AE69-95C08EE36125}">
+<ds:datastoreItem xmlns:ds="http://schemas.openxmlformats.org/officeDocument/2006/customXml" ds:itemID="{F168E2A5-D861-4B0C-BE0E-E14261FD0C86}">
   <ds:schemaRefs>
     <ds:schemaRef ds:uri="http://schemas.openxmlformats.org/officeDocument/2006/bibliography"/>
   </ds:schemaRefs>

</xml_diff>